<commit_message>
ajout fichiers pour fitting
</commit_message>
<xml_diff>
--- a/equations.docx
+++ b/equations.docx
@@ -1757,13 +1757,7 @@
                 <w:rPr>
                   <w:rFonts w:ascii="Cambria Math" w:hAnsi="Cambria Math"/>
                 </w:rPr>
-                <m:t>(</m:t>
-              </m:r>
-              <m:r>
-                <w:rPr>
-                  <w:rFonts w:ascii="Cambria Math" w:hAnsi="Cambria Math"/>
-                </w:rPr>
-                <m:t>v</m:t>
+                <m:t>(v</m:t>
               </m:r>
             </m:e>
             <m:sub>
@@ -4854,13 +4848,7 @@
                     <w:rPr>
                       <w:rFonts w:ascii="Cambria Math" w:hAnsi="Cambria Math"/>
                     </w:rPr>
-                    <m:t>13</m:t>
-                  </m:r>
-                  <m:r>
-                    <w:rPr>
-                      <w:rFonts w:ascii="Cambria Math" w:hAnsi="Cambria Math"/>
-                    </w:rPr>
-                    <m:t>,x/CO2</m:t>
+                    <m:t>13,x/CO2</m:t>
                   </m:r>
                 </m:sub>
               </m:sSub>
@@ -4944,13 +4932,7 @@
                     <w:rPr>
                       <w:rFonts w:ascii="Cambria Math" w:hAnsi="Cambria Math"/>
                     </w:rPr>
-                    <m:t>14</m:t>
-                  </m:r>
-                  <m:r>
-                    <w:rPr>
-                      <w:rFonts w:ascii="Cambria Math" w:hAnsi="Cambria Math"/>
-                    </w:rPr>
-                    <m:t>,x/CO2</m:t>
+                    <m:t>14,x/CO2</m:t>
                   </m:r>
                 </m:sub>
               </m:sSub>
@@ -5034,13 +5016,7 @@
                     <w:rPr>
                       <w:rFonts w:ascii="Cambria Math" w:hAnsi="Cambria Math"/>
                     </w:rPr>
-                    <m:t>15</m:t>
-                  </m:r>
-                  <m:r>
-                    <w:rPr>
-                      <w:rFonts w:ascii="Cambria Math" w:hAnsi="Cambria Math"/>
-                    </w:rPr>
-                    <m:t>,x/CO2</m:t>
+                    <m:t>15,x/CO2</m:t>
                   </m:r>
                 </m:sub>
               </m:sSub>
@@ -5124,13 +5100,7 @@
                     <w:rPr>
                       <w:rFonts w:ascii="Cambria Math" w:hAnsi="Cambria Math"/>
                     </w:rPr>
-                    <m:t>16</m:t>
-                  </m:r>
-                  <m:r>
-                    <w:rPr>
-                      <w:rFonts w:ascii="Cambria Math" w:hAnsi="Cambria Math"/>
-                    </w:rPr>
-                    <m:t>,x/CO2</m:t>
+                    <m:t>16,x/CO2</m:t>
                   </m:r>
                 </m:sub>
               </m:sSub>
@@ -5214,13 +5184,7 @@
                     <w:rPr>
                       <w:rFonts w:ascii="Cambria Math" w:hAnsi="Cambria Math"/>
                     </w:rPr>
-                    <m:t>17</m:t>
-                  </m:r>
-                  <m:r>
-                    <w:rPr>
-                      <w:rFonts w:ascii="Cambria Math" w:hAnsi="Cambria Math"/>
-                    </w:rPr>
-                    <m:t>,x/CO2</m:t>
+                    <m:t>17,x/CO2</m:t>
                   </m:r>
                 </m:sub>
               </m:sSub>
@@ -5304,13 +5268,7 @@
                     <w:rPr>
                       <w:rFonts w:ascii="Cambria Math" w:hAnsi="Cambria Math"/>
                     </w:rPr>
-                    <m:t>18</m:t>
-                  </m:r>
-                  <m:r>
-                    <w:rPr>
-                      <w:rFonts w:ascii="Cambria Math" w:hAnsi="Cambria Math"/>
-                    </w:rPr>
-                    <m:t>,x/CO2</m:t>
+                    <m:t>18,x/CO2</m:t>
                   </m:r>
                 </m:sub>
               </m:sSub>
@@ -5394,13 +5352,7 @@
                     <w:rPr>
                       <w:rFonts w:ascii="Cambria Math" w:hAnsi="Cambria Math"/>
                     </w:rPr>
-                    <m:t>19</m:t>
-                  </m:r>
-                  <m:r>
-                    <w:rPr>
-                      <w:rFonts w:ascii="Cambria Math" w:hAnsi="Cambria Math"/>
-                    </w:rPr>
-                    <m:t>,x/CO2</m:t>
+                    <m:t>19,x/CO2</m:t>
                   </m:r>
                 </m:sub>
               </m:sSub>
@@ -5568,19 +5520,7 @@
                     <w:rPr>
                       <w:rFonts w:ascii="Cambria Math" w:hAnsi="Cambria Math"/>
                     </w:rPr>
-                    <m:t>2</m:t>
-                  </m:r>
-                  <m:r>
-                    <w:rPr>
-                      <w:rFonts w:ascii="Cambria Math" w:hAnsi="Cambria Math"/>
-                    </w:rPr>
-                    <m:t>1</m:t>
-                  </m:r>
-                  <m:r>
-                    <w:rPr>
-                      <w:rFonts w:ascii="Cambria Math" w:hAnsi="Cambria Math"/>
-                    </w:rPr>
-                    <m:t>,x/CO2</m:t>
+                    <m:t>21,x/CO2</m:t>
                   </m:r>
                 </m:sub>
               </m:sSub>
@@ -5664,19 +5604,7 @@
                     <w:rPr>
                       <w:rFonts w:ascii="Cambria Math" w:hAnsi="Cambria Math"/>
                     </w:rPr>
-                    <m:t>2</m:t>
-                  </m:r>
-                  <m:r>
-                    <w:rPr>
-                      <w:rFonts w:ascii="Cambria Math" w:hAnsi="Cambria Math"/>
-                    </w:rPr>
-                    <m:t>2</m:t>
-                  </m:r>
-                  <m:r>
-                    <w:rPr>
-                      <w:rFonts w:ascii="Cambria Math" w:hAnsi="Cambria Math"/>
-                    </w:rPr>
-                    <m:t>,x/CO2</m:t>
+                    <m:t>22,x/CO2</m:t>
                   </m:r>
                 </m:sub>
               </m:sSub>
@@ -5760,19 +5688,7 @@
                     <w:rPr>
                       <w:rFonts w:ascii="Cambria Math" w:hAnsi="Cambria Math"/>
                     </w:rPr>
-                    <m:t>2</m:t>
-                  </m:r>
-                  <m:r>
-                    <w:rPr>
-                      <w:rFonts w:ascii="Cambria Math" w:hAnsi="Cambria Math"/>
-                    </w:rPr>
-                    <m:t>3</m:t>
-                  </m:r>
-                  <m:r>
-                    <w:rPr>
-                      <w:rFonts w:ascii="Cambria Math" w:hAnsi="Cambria Math"/>
-                    </w:rPr>
-                    <m:t>,x/CO2</m:t>
+                    <m:t>23,x/CO2</m:t>
                   </m:r>
                 </m:sub>
               </m:sSub>
@@ -5856,19 +5772,7 @@
                     <w:rPr>
                       <w:rFonts w:ascii="Cambria Math" w:hAnsi="Cambria Math"/>
                     </w:rPr>
-                    <m:t>2</m:t>
-                  </m:r>
-                  <m:r>
-                    <w:rPr>
-                      <w:rFonts w:ascii="Cambria Math" w:hAnsi="Cambria Math"/>
-                    </w:rPr>
-                    <m:t>4</m:t>
-                  </m:r>
-                  <m:r>
-                    <w:rPr>
-                      <w:rFonts w:ascii="Cambria Math" w:hAnsi="Cambria Math"/>
-                    </w:rPr>
-                    <m:t>,x/CO2</m:t>
+                    <m:t>24,x/CO2</m:t>
                   </m:r>
                 </m:sub>
               </m:sSub>
@@ -5952,19 +5856,7 @@
                     <w:rPr>
                       <w:rFonts w:ascii="Cambria Math" w:hAnsi="Cambria Math"/>
                     </w:rPr>
-                    <m:t>2</m:t>
-                  </m:r>
-                  <m:r>
-                    <w:rPr>
-                      <w:rFonts w:ascii="Cambria Math" w:hAnsi="Cambria Math"/>
-                    </w:rPr>
-                    <m:t>5</m:t>
-                  </m:r>
-                  <m:r>
-                    <w:rPr>
-                      <w:rFonts w:ascii="Cambria Math" w:hAnsi="Cambria Math"/>
-                    </w:rPr>
-                    <m:t>,x/CO2</m:t>
+                    <m:t>25,x/CO2</m:t>
                   </m:r>
                 </m:sub>
               </m:sSub>
@@ -6048,19 +5940,7 @@
                     <w:rPr>
                       <w:rFonts w:ascii="Cambria Math" w:hAnsi="Cambria Math"/>
                     </w:rPr>
-                    <m:t>2</m:t>
-                  </m:r>
-                  <m:r>
-                    <w:rPr>
-                      <w:rFonts w:ascii="Cambria Math" w:hAnsi="Cambria Math"/>
-                    </w:rPr>
-                    <m:t>6</m:t>
-                  </m:r>
-                  <m:r>
-                    <w:rPr>
-                      <w:rFonts w:ascii="Cambria Math" w:hAnsi="Cambria Math"/>
-                    </w:rPr>
-                    <m:t>,x/CO2</m:t>
+                    <m:t>26,x/CO2</m:t>
                   </m:r>
                 </m:sub>
               </m:sSub>
@@ -6144,19 +6024,7 @@
                     <w:rPr>
                       <w:rFonts w:ascii="Cambria Math" w:hAnsi="Cambria Math"/>
                     </w:rPr>
-                    <m:t>2</m:t>
-                  </m:r>
-                  <m:r>
-                    <w:rPr>
-                      <w:rFonts w:ascii="Cambria Math" w:hAnsi="Cambria Math"/>
-                    </w:rPr>
-                    <m:t>7</m:t>
-                  </m:r>
-                  <m:r>
-                    <w:rPr>
-                      <w:rFonts w:ascii="Cambria Math" w:hAnsi="Cambria Math"/>
-                    </w:rPr>
-                    <m:t>,x/CO2</m:t>
+                    <m:t>27,x/CO2</m:t>
                   </m:r>
                 </m:sub>
               </m:sSub>
@@ -6240,19 +6108,7 @@
                     <w:rPr>
                       <w:rFonts w:ascii="Cambria Math" w:hAnsi="Cambria Math"/>
                     </w:rPr>
-                    <m:t>2</m:t>
-                  </m:r>
-                  <m:r>
-                    <w:rPr>
-                      <w:rFonts w:ascii="Cambria Math" w:hAnsi="Cambria Math"/>
-                    </w:rPr>
-                    <m:t>8</m:t>
-                  </m:r>
-                  <m:r>
-                    <w:rPr>
-                      <w:rFonts w:ascii="Cambria Math" w:hAnsi="Cambria Math"/>
-                    </w:rPr>
-                    <m:t>,x/CO2</m:t>
+                    <m:t>28,x/CO2</m:t>
                   </m:r>
                 </m:sub>
               </m:sSub>
@@ -6336,19 +6192,7 @@
                     <w:rPr>
                       <w:rFonts w:ascii="Cambria Math" w:hAnsi="Cambria Math"/>
                     </w:rPr>
-                    <m:t>2</m:t>
-                  </m:r>
-                  <m:r>
-                    <w:rPr>
-                      <w:rFonts w:ascii="Cambria Math" w:hAnsi="Cambria Math"/>
-                    </w:rPr>
-                    <m:t>9</m:t>
-                  </m:r>
-                  <m:r>
-                    <w:rPr>
-                      <w:rFonts w:ascii="Cambria Math" w:hAnsi="Cambria Math"/>
-                    </w:rPr>
-                    <m:t>,x/CO2</m:t>
+                    <m:t>29,x/CO2</m:t>
                   </m:r>
                 </m:sub>
               </m:sSub>
@@ -6432,13 +6276,7 @@
                     <w:rPr>
                       <w:rFonts w:ascii="Cambria Math" w:hAnsi="Cambria Math"/>
                     </w:rPr>
-                    <m:t>30</m:t>
-                  </m:r>
-                  <m:r>
-                    <w:rPr>
-                      <w:rFonts w:ascii="Cambria Math" w:hAnsi="Cambria Math"/>
-                    </w:rPr>
-                    <m:t>,x/CO2</m:t>
+                    <m:t>30,x/CO2</m:t>
                   </m:r>
                 </m:sub>
               </m:sSub>
@@ -6522,13 +6360,7 @@
                     <w:rPr>
                       <w:rFonts w:ascii="Cambria Math" w:hAnsi="Cambria Math"/>
                     </w:rPr>
-                    <m:t>31</m:t>
-                  </m:r>
-                  <m:r>
-                    <w:rPr>
-                      <w:rFonts w:ascii="Cambria Math" w:hAnsi="Cambria Math"/>
-                    </w:rPr>
-                    <m:t>,x/CO2</m:t>
+                    <m:t>31,x/CO2</m:t>
                   </m:r>
                 </m:sub>
               </m:sSub>
@@ -6612,13 +6444,7 @@
                     <w:rPr>
                       <w:rFonts w:ascii="Cambria Math" w:hAnsi="Cambria Math"/>
                     </w:rPr>
-                    <m:t>32</m:t>
-                  </m:r>
-                  <m:r>
-                    <w:rPr>
-                      <w:rFonts w:ascii="Cambria Math" w:hAnsi="Cambria Math"/>
-                    </w:rPr>
-                    <m:t>,x/CO2</m:t>
+                    <m:t>32,x/CO2</m:t>
                   </m:r>
                 </m:sub>
               </m:sSub>
@@ -6702,13 +6528,7 @@
                     <w:rPr>
                       <w:rFonts w:ascii="Cambria Math" w:hAnsi="Cambria Math"/>
                     </w:rPr>
-                    <m:t>33</m:t>
-                  </m:r>
-                  <m:r>
-                    <w:rPr>
-                      <w:rFonts w:ascii="Cambria Math" w:hAnsi="Cambria Math"/>
-                    </w:rPr>
-                    <m:t>,x/CO2</m:t>
+                    <m:t>33,x/CO2</m:t>
                   </m:r>
                 </m:sub>
               </m:sSub>
@@ -6792,13 +6612,7 @@
                     <w:rPr>
                       <w:rFonts w:ascii="Cambria Math" w:hAnsi="Cambria Math"/>
                     </w:rPr>
-                    <m:t>34</m:t>
-                  </m:r>
-                  <m:r>
-                    <w:rPr>
-                      <w:rFonts w:ascii="Cambria Math" w:hAnsi="Cambria Math"/>
-                    </w:rPr>
-                    <m:t>,x/CO2</m:t>
+                    <m:t>34,x/CO2</m:t>
                   </m:r>
                 </m:sub>
               </m:sSub>
@@ -6882,13 +6696,7 @@
                     <w:rPr>
                       <w:rFonts w:ascii="Cambria Math" w:hAnsi="Cambria Math"/>
                     </w:rPr>
-                    <m:t>35</m:t>
-                  </m:r>
-                  <m:r>
-                    <w:rPr>
-                      <w:rFonts w:ascii="Cambria Math" w:hAnsi="Cambria Math"/>
-                    </w:rPr>
-                    <m:t>,x/CO2</m:t>
+                    <m:t>35,x/CO2</m:t>
                   </m:r>
                 </m:sub>
               </m:sSub>
@@ -6972,13 +6780,7 @@
                     <w:rPr>
                       <w:rFonts w:ascii="Cambria Math" w:hAnsi="Cambria Math"/>
                     </w:rPr>
-                    <m:t>36</m:t>
-                  </m:r>
-                  <m:r>
-                    <w:rPr>
-                      <w:rFonts w:ascii="Cambria Math" w:hAnsi="Cambria Math"/>
-                    </w:rPr>
-                    <m:t>,x/CO2</m:t>
+                    <m:t>36,x/CO2</m:t>
                   </m:r>
                 </m:sub>
               </m:sSub>
@@ -7162,13 +6964,7 @@
                     <w:rPr>
                       <w:rFonts w:ascii="Cambria Math" w:hAnsi="Cambria Math"/>
                     </w:rPr>
-                    <m:t>13,x/</m:t>
-                  </m:r>
-                  <m:r>
-                    <w:rPr>
-                      <w:rFonts w:ascii="Cambria Math" w:hAnsi="Cambria Math"/>
-                    </w:rPr>
-                    <m:t>H2O</m:t>
+                    <m:t>13,x/H2O</m:t>
                   </m:r>
                 </m:sub>
               </m:sSub>
@@ -7252,13 +7048,7 @@
                     <w:rPr>
                       <w:rFonts w:ascii="Cambria Math" w:hAnsi="Cambria Math"/>
                     </w:rPr>
-                    <m:t>14,x/</m:t>
-                  </m:r>
-                  <m:r>
-                    <w:rPr>
-                      <w:rFonts w:ascii="Cambria Math" w:hAnsi="Cambria Math"/>
-                    </w:rPr>
-                    <m:t>H2O</m:t>
+                    <m:t>14,x/H2O</m:t>
                   </m:r>
                 </m:sub>
               </m:sSub>
@@ -7342,13 +7132,7 @@
                     <w:rPr>
                       <w:rFonts w:ascii="Cambria Math" w:hAnsi="Cambria Math"/>
                     </w:rPr>
-                    <m:t>15,x/</m:t>
-                  </m:r>
-                  <m:r>
-                    <w:rPr>
-                      <w:rFonts w:ascii="Cambria Math" w:hAnsi="Cambria Math"/>
-                    </w:rPr>
-                    <m:t>H2O</m:t>
+                    <m:t>15,x/H2O</m:t>
                   </m:r>
                 </m:sub>
               </m:sSub>
@@ -7432,13 +7216,7 @@
                     <w:rPr>
                       <w:rFonts w:ascii="Cambria Math" w:hAnsi="Cambria Math"/>
                     </w:rPr>
-                    <m:t>16,x/</m:t>
-                  </m:r>
-                  <m:r>
-                    <w:rPr>
-                      <w:rFonts w:ascii="Cambria Math" w:hAnsi="Cambria Math"/>
-                    </w:rPr>
-                    <m:t>H2O</m:t>
+                    <m:t>16,x/H2O</m:t>
                   </m:r>
                 </m:sub>
               </m:sSub>
@@ -7522,13 +7300,7 @@
                     <w:rPr>
                       <w:rFonts w:ascii="Cambria Math" w:hAnsi="Cambria Math"/>
                     </w:rPr>
-                    <m:t>17,x/</m:t>
-                  </m:r>
-                  <m:r>
-                    <w:rPr>
-                      <w:rFonts w:ascii="Cambria Math" w:hAnsi="Cambria Math"/>
-                    </w:rPr>
-                    <m:t>H2O</m:t>
+                    <m:t>17,x/H2O</m:t>
                   </m:r>
                 </m:sub>
               </m:sSub>
@@ -7612,13 +7384,7 @@
                     <w:rPr>
                       <w:rFonts w:ascii="Cambria Math" w:hAnsi="Cambria Math"/>
                     </w:rPr>
-                    <m:t>18,x/</m:t>
-                  </m:r>
-                  <m:r>
-                    <w:rPr>
-                      <w:rFonts w:ascii="Cambria Math" w:hAnsi="Cambria Math"/>
-                    </w:rPr>
-                    <m:t>H2O</m:t>
+                    <m:t>18,x/H2O</m:t>
                   </m:r>
                 </m:sub>
               </m:sSub>
@@ -7702,13 +7468,7 @@
                     <w:rPr>
                       <w:rFonts w:ascii="Cambria Math" w:hAnsi="Cambria Math"/>
                     </w:rPr>
-                    <m:t>19,x/</m:t>
-                  </m:r>
-                  <m:r>
-                    <w:rPr>
-                      <w:rFonts w:ascii="Cambria Math" w:hAnsi="Cambria Math"/>
-                    </w:rPr>
-                    <m:t>H2O</m:t>
+                    <m:t>19,x/H2O</m:t>
                   </m:r>
                 </m:sub>
               </m:sSub>
@@ -7792,13 +7552,7 @@
                     <w:rPr>
                       <w:rFonts w:ascii="Cambria Math" w:hAnsi="Cambria Math"/>
                     </w:rPr>
-                    <m:t>20,x/</m:t>
-                  </m:r>
-                  <m:r>
-                    <w:rPr>
-                      <w:rFonts w:ascii="Cambria Math" w:hAnsi="Cambria Math"/>
-                    </w:rPr>
-                    <m:t>H2O</m:t>
+                    <m:t>20,x/H2O</m:t>
                   </m:r>
                 </m:sub>
               </m:sSub>
@@ -7882,13 +7636,7 @@
                     <w:rPr>
                       <w:rFonts w:ascii="Cambria Math" w:hAnsi="Cambria Math"/>
                     </w:rPr>
-                    <m:t>21,x/</m:t>
-                  </m:r>
-                  <m:r>
-                    <w:rPr>
-                      <w:rFonts w:ascii="Cambria Math" w:hAnsi="Cambria Math"/>
-                    </w:rPr>
-                    <m:t>H2O</m:t>
+                    <m:t>21,x/H2O</m:t>
                   </m:r>
                 </m:sub>
               </m:sSub>
@@ -7972,13 +7720,7 @@
                     <w:rPr>
                       <w:rFonts w:ascii="Cambria Math" w:hAnsi="Cambria Math"/>
                     </w:rPr>
-                    <m:t>22,x/</m:t>
-                  </m:r>
-                  <m:r>
-                    <w:rPr>
-                      <w:rFonts w:ascii="Cambria Math" w:hAnsi="Cambria Math"/>
-                    </w:rPr>
-                    <m:t>H2O</m:t>
+                    <m:t>22,x/H2O</m:t>
                   </m:r>
                 </m:sub>
               </m:sSub>
@@ -8062,13 +7804,7 @@
                     <w:rPr>
                       <w:rFonts w:ascii="Cambria Math" w:hAnsi="Cambria Math"/>
                     </w:rPr>
-                    <m:t>23,x/</m:t>
-                  </m:r>
-                  <m:r>
-                    <w:rPr>
-                      <w:rFonts w:ascii="Cambria Math" w:hAnsi="Cambria Math"/>
-                    </w:rPr>
-                    <m:t>H2O</m:t>
+                    <m:t>23,x/H2O</m:t>
                   </m:r>
                 </m:sub>
               </m:sSub>
@@ -8152,13 +7888,7 @@
                     <w:rPr>
                       <w:rFonts w:ascii="Cambria Math" w:hAnsi="Cambria Math"/>
                     </w:rPr>
-                    <m:t>24,x/</m:t>
-                  </m:r>
-                  <m:r>
-                    <w:rPr>
-                      <w:rFonts w:ascii="Cambria Math" w:hAnsi="Cambria Math"/>
-                    </w:rPr>
-                    <m:t>H2O</m:t>
+                    <m:t>24,x/H2O</m:t>
                   </m:r>
                 </m:sub>
               </m:sSub>
@@ -8242,13 +7972,7 @@
                     <w:rPr>
                       <w:rFonts w:ascii="Cambria Math" w:hAnsi="Cambria Math"/>
                     </w:rPr>
-                    <m:t>25,x/</m:t>
-                  </m:r>
-                  <m:r>
-                    <w:rPr>
-                      <w:rFonts w:ascii="Cambria Math" w:hAnsi="Cambria Math"/>
-                    </w:rPr>
-                    <m:t>H2O</m:t>
+                    <m:t>25,x/H2O</m:t>
                   </m:r>
                 </m:sub>
               </m:sSub>
@@ -8332,13 +8056,7 @@
                     <w:rPr>
                       <w:rFonts w:ascii="Cambria Math" w:hAnsi="Cambria Math"/>
                     </w:rPr>
-                    <m:t>26,x/</m:t>
-                  </m:r>
-                  <m:r>
-                    <w:rPr>
-                      <w:rFonts w:ascii="Cambria Math" w:hAnsi="Cambria Math"/>
-                    </w:rPr>
-                    <m:t>H2O</m:t>
+                    <m:t>26,x/H2O</m:t>
                   </m:r>
                 </m:sub>
               </m:sSub>
@@ -8422,13 +8140,7 @@
                     <w:rPr>
                       <w:rFonts w:ascii="Cambria Math" w:hAnsi="Cambria Math"/>
                     </w:rPr>
-                    <m:t>27,x/</m:t>
-                  </m:r>
-                  <m:r>
-                    <w:rPr>
-                      <w:rFonts w:ascii="Cambria Math" w:hAnsi="Cambria Math"/>
-                    </w:rPr>
-                    <m:t>H2O</m:t>
+                    <m:t>27,x/H2O</m:t>
                   </m:r>
                 </m:sub>
               </m:sSub>
@@ -8512,13 +8224,7 @@
                     <w:rPr>
                       <w:rFonts w:ascii="Cambria Math" w:hAnsi="Cambria Math"/>
                     </w:rPr>
-                    <m:t>28,x/</m:t>
-                  </m:r>
-                  <m:r>
-                    <w:rPr>
-                      <w:rFonts w:ascii="Cambria Math" w:hAnsi="Cambria Math"/>
-                    </w:rPr>
-                    <m:t>H2O</m:t>
+                    <m:t>28,x/H2O</m:t>
                   </m:r>
                 </m:sub>
               </m:sSub>
@@ -8602,13 +8308,7 @@
                     <w:rPr>
                       <w:rFonts w:ascii="Cambria Math" w:hAnsi="Cambria Math"/>
                     </w:rPr>
-                    <m:t>29,x/</m:t>
-                  </m:r>
-                  <m:r>
-                    <w:rPr>
-                      <w:rFonts w:ascii="Cambria Math" w:hAnsi="Cambria Math"/>
-                    </w:rPr>
-                    <m:t>H2O</m:t>
+                    <m:t>29,x/H2O</m:t>
                   </m:r>
                 </m:sub>
               </m:sSub>
@@ -8692,13 +8392,7 @@
                     <w:rPr>
                       <w:rFonts w:ascii="Cambria Math" w:hAnsi="Cambria Math"/>
                     </w:rPr>
-                    <m:t>30,x/</m:t>
-                  </m:r>
-                  <m:r>
-                    <w:rPr>
-                      <w:rFonts w:ascii="Cambria Math" w:hAnsi="Cambria Math"/>
-                    </w:rPr>
-                    <m:t>H2O</m:t>
+                    <m:t>30,x/H2O</m:t>
                   </m:r>
                 </m:sub>
               </m:sSub>
@@ -8782,13 +8476,7 @@
                     <w:rPr>
                       <w:rFonts w:ascii="Cambria Math" w:hAnsi="Cambria Math"/>
                     </w:rPr>
-                    <m:t>31,x/</m:t>
-                  </m:r>
-                  <m:r>
-                    <w:rPr>
-                      <w:rFonts w:ascii="Cambria Math" w:hAnsi="Cambria Math"/>
-                    </w:rPr>
-                    <m:t>H2O</m:t>
+                    <m:t>31,x/H2O</m:t>
                   </m:r>
                 </m:sub>
               </m:sSub>
@@ -8872,13 +8560,7 @@
                     <w:rPr>
                       <w:rFonts w:ascii="Cambria Math" w:hAnsi="Cambria Math"/>
                     </w:rPr>
-                    <m:t>32,x/</m:t>
-                  </m:r>
-                  <m:r>
-                    <w:rPr>
-                      <w:rFonts w:ascii="Cambria Math" w:hAnsi="Cambria Math"/>
-                    </w:rPr>
-                    <m:t>H2O</m:t>
+                    <m:t>32,x/H2O</m:t>
                   </m:r>
                 </m:sub>
               </m:sSub>
@@ -8962,13 +8644,7 @@
                     <w:rPr>
                       <w:rFonts w:ascii="Cambria Math" w:hAnsi="Cambria Math"/>
                     </w:rPr>
-                    <m:t>33,x/</m:t>
-                  </m:r>
-                  <m:r>
-                    <w:rPr>
-                      <w:rFonts w:ascii="Cambria Math" w:hAnsi="Cambria Math"/>
-                    </w:rPr>
-                    <m:t>H2O</m:t>
+                    <m:t>33,x/H2O</m:t>
                   </m:r>
                 </m:sub>
               </m:sSub>
@@ -9052,13 +8728,7 @@
                     <w:rPr>
                       <w:rFonts w:ascii="Cambria Math" w:hAnsi="Cambria Math"/>
                     </w:rPr>
-                    <m:t>34,x/</m:t>
-                  </m:r>
-                  <m:r>
-                    <w:rPr>
-                      <w:rFonts w:ascii="Cambria Math" w:hAnsi="Cambria Math"/>
-                    </w:rPr>
-                    <m:t>H2O</m:t>
+                    <m:t>34,x/H2O</m:t>
                   </m:r>
                 </m:sub>
               </m:sSub>
@@ -9142,13 +8812,7 @@
                     <w:rPr>
                       <w:rFonts w:ascii="Cambria Math" w:hAnsi="Cambria Math"/>
                     </w:rPr>
-                    <m:t>35,x/</m:t>
-                  </m:r>
-                  <m:r>
-                    <w:rPr>
-                      <w:rFonts w:ascii="Cambria Math" w:hAnsi="Cambria Math"/>
-                    </w:rPr>
-                    <m:t>H2O</m:t>
+                    <m:t>35,x/H2O</m:t>
                   </m:r>
                 </m:sub>
               </m:sSub>
@@ -9232,16 +8896,8 @@
                     <w:rPr>
                       <w:rFonts w:ascii="Cambria Math" w:hAnsi="Cambria Math"/>
                     </w:rPr>
-                    <m:t>36,x/</m:t>
-                  </m:r>
-                  <m:r>
-                    <w:rPr>
-                      <w:rFonts w:ascii="Cambria Math" w:hAnsi="Cambria Math"/>
-                    </w:rPr>
-                    <m:t>H2O</m:t>
-                  </m:r>
-                  <w:bookmarkStart w:id="0" w:name="_GoBack"/>
-                  <w:bookmarkEnd w:id="0"/>
+                    <m:t>36,x/H2O</m:t>
+                  </m:r>
                 </m:sub>
               </m:sSub>
             </m:den>
@@ -9432,13 +9088,7 @@
                     <w:rPr>
                       <w:rFonts w:ascii="Cambria Math" w:hAnsi="Cambria Math"/>
                     </w:rPr>
-                    <m:t>13</m:t>
-                  </m:r>
-                  <m:r>
-                    <w:rPr>
-                      <w:rFonts w:ascii="Cambria Math" w:hAnsi="Cambria Math"/>
-                    </w:rPr>
-                    <m:t>,x/N</m:t>
+                    <m:t>13,x/N</m:t>
                   </m:r>
                 </m:sub>
               </m:sSub>
@@ -9522,13 +9172,7 @@
                     <w:rPr>
                       <w:rFonts w:ascii="Cambria Math" w:hAnsi="Cambria Math"/>
                     </w:rPr>
-                    <m:t>14</m:t>
-                  </m:r>
-                  <m:r>
-                    <w:rPr>
-                      <w:rFonts w:ascii="Cambria Math" w:hAnsi="Cambria Math"/>
-                    </w:rPr>
-                    <m:t>,x/N</m:t>
+                    <m:t>14,x/N</m:t>
                   </m:r>
                 </m:sub>
               </m:sSub>
@@ -9569,7 +9213,7 @@
               </m:r>
             </m:sub>
           </m:sSub>
-          <w:bookmarkStart w:id="1" w:name="_Hlk127346556"/>
+          <w:bookmarkStart w:id="0" w:name="_Hlk127346556"/>
           <m:r>
             <w:rPr>
               <w:rFonts w:ascii="Cambria Math" w:hAnsi="Cambria Math"/>
@@ -9617,13 +9261,7 @@
                     <w:rPr>
                       <w:rFonts w:ascii="Cambria Math" w:hAnsi="Cambria Math"/>
                     </w:rPr>
-                    <m:t>15</m:t>
-                  </m:r>
-                  <m:r>
-                    <w:rPr>
-                      <w:rFonts w:ascii="Cambria Math" w:hAnsi="Cambria Math"/>
-                    </w:rPr>
-                    <m:t>,x/N</m:t>
+                    <m:t>15,x/N</m:t>
                   </m:r>
                 </m:sub>
               </m:sSub>
@@ -9665,8 +9303,8 @@
               </m:r>
             </m:sub>
           </m:sSub>
-          <w:bookmarkStart w:id="2" w:name="_Hlk127346398"/>
-          <w:bookmarkEnd w:id="1"/>
+          <w:bookmarkStart w:id="1" w:name="_Hlk127346398"/>
+          <w:bookmarkEnd w:id="0"/>
           <m:r>
             <w:rPr>
               <w:rFonts w:ascii="Cambria Math" w:hAnsi="Cambria Math"/>
@@ -9713,13 +9351,7 @@
                     <w:rPr>
                       <w:rFonts w:ascii="Cambria Math" w:hAnsi="Cambria Math"/>
                     </w:rPr>
-                    <m:t>16</m:t>
-                  </m:r>
-                  <m:r>
-                    <w:rPr>
-                      <w:rFonts w:ascii="Cambria Math" w:hAnsi="Cambria Math"/>
-                    </w:rPr>
-                    <m:t>,x/N</m:t>
+                    <m:t>16,x/N</m:t>
                   </m:r>
                 </m:sub>
               </m:sSub>
@@ -9760,8 +9392,8 @@
               </m:r>
             </m:sub>
           </m:sSub>
-          <w:bookmarkStart w:id="3" w:name="_Hlk127346419"/>
-          <w:bookmarkEnd w:id="2"/>
+          <w:bookmarkStart w:id="2" w:name="_Hlk127346419"/>
+          <w:bookmarkEnd w:id="1"/>
           <m:r>
             <w:rPr>
               <w:rFonts w:ascii="Cambria Math" w:hAnsi="Cambria Math"/>
@@ -9809,13 +9441,7 @@
                     <w:rPr>
                       <w:rFonts w:ascii="Cambria Math" w:hAnsi="Cambria Math"/>
                     </w:rPr>
-                    <m:t>17</m:t>
-                  </m:r>
-                  <m:r>
-                    <w:rPr>
-                      <w:rFonts w:ascii="Cambria Math" w:hAnsi="Cambria Math"/>
-                    </w:rPr>
-                    <m:t>,x/N</m:t>
+                    <m:t>17,x/N</m:t>
                   </m:r>
                 </m:sub>
               </m:sSub>
@@ -9856,8 +9482,8 @@
               </m:r>
             </m:sub>
           </m:sSub>
-          <w:bookmarkStart w:id="4" w:name="_Hlk127346437"/>
-          <w:bookmarkEnd w:id="3"/>
+          <w:bookmarkStart w:id="3" w:name="_Hlk127346437"/>
+          <w:bookmarkEnd w:id="2"/>
           <m:r>
             <w:rPr>
               <w:rFonts w:ascii="Cambria Math" w:hAnsi="Cambria Math"/>
@@ -9904,13 +9530,7 @@
                     <w:rPr>
                       <w:rFonts w:ascii="Cambria Math" w:hAnsi="Cambria Math"/>
                     </w:rPr>
-                    <m:t>18</m:t>
-                  </m:r>
-                  <m:r>
-                    <w:rPr>
-                      <w:rFonts w:ascii="Cambria Math" w:hAnsi="Cambria Math"/>
-                    </w:rPr>
-                    <m:t>,x/N</m:t>
+                    <m:t>18,x/N</m:t>
                   </m:r>
                 </m:sub>
               </m:sSub>
@@ -9951,8 +9571,8 @@
               </m:r>
             </m:sub>
           </m:sSub>
-          <w:bookmarkStart w:id="5" w:name="_Hlk127346449"/>
-          <w:bookmarkEnd w:id="4"/>
+          <w:bookmarkStart w:id="4" w:name="_Hlk127346449"/>
+          <w:bookmarkEnd w:id="3"/>
           <m:r>
             <w:rPr>
               <w:rFonts w:ascii="Cambria Math" w:hAnsi="Cambria Math"/>
@@ -9999,13 +9619,7 @@
                     <w:rPr>
                       <w:rFonts w:ascii="Cambria Math" w:hAnsi="Cambria Math"/>
                     </w:rPr>
-                    <m:t>19</m:t>
-                  </m:r>
-                  <m:r>
-                    <w:rPr>
-                      <w:rFonts w:ascii="Cambria Math" w:hAnsi="Cambria Math"/>
-                    </w:rPr>
-                    <m:t>,x/N</m:t>
+                    <m:t>19,x/N</m:t>
                   </m:r>
                 </m:sub>
               </m:sSub>
@@ -10046,7 +9660,7 @@
               </m:r>
             </m:sub>
           </m:sSub>
-          <w:bookmarkEnd w:id="5"/>
+          <w:bookmarkEnd w:id="4"/>
           <m:r>
             <w:rPr>
               <w:rFonts w:ascii="Cambria Math" w:hAnsi="Cambria Math"/>
@@ -10135,7 +9749,7 @@
               </m:r>
             </m:sub>
           </m:sSub>
-          <w:bookmarkStart w:id="6" w:name="_Hlk127346486"/>
+          <w:bookmarkStart w:id="5" w:name="_Hlk127346486"/>
           <m:r>
             <w:rPr>
               <w:rFonts w:ascii="Cambria Math" w:hAnsi="Cambria Math"/>
@@ -10182,19 +9796,7 @@
                     <w:rPr>
                       <w:rFonts w:ascii="Cambria Math" w:hAnsi="Cambria Math"/>
                     </w:rPr>
-                    <m:t>2</m:t>
-                  </m:r>
-                  <m:r>
-                    <w:rPr>
-                      <w:rFonts w:ascii="Cambria Math" w:hAnsi="Cambria Math"/>
-                    </w:rPr>
-                    <m:t>1</m:t>
-                  </m:r>
-                  <m:r>
-                    <w:rPr>
-                      <w:rFonts w:ascii="Cambria Math" w:hAnsi="Cambria Math"/>
-                    </w:rPr>
-                    <m:t>,x/N</m:t>
+                    <m:t>21,x/N</m:t>
                   </m:r>
                 </m:sub>
               </m:sSub>
@@ -10235,8 +9837,8 @@
               </m:r>
             </m:sub>
           </m:sSub>
-          <w:bookmarkStart w:id="7" w:name="_Hlk127346503"/>
-          <w:bookmarkEnd w:id="6"/>
+          <w:bookmarkStart w:id="6" w:name="_Hlk127346503"/>
+          <w:bookmarkEnd w:id="5"/>
           <m:r>
             <w:rPr>
               <w:rFonts w:ascii="Cambria Math" w:hAnsi="Cambria Math"/>
@@ -10283,19 +9885,7 @@
                     <w:rPr>
                       <w:rFonts w:ascii="Cambria Math" w:hAnsi="Cambria Math"/>
                     </w:rPr>
-                    <m:t>2</m:t>
-                  </m:r>
-                  <m:r>
-                    <w:rPr>
-                      <w:rFonts w:ascii="Cambria Math" w:hAnsi="Cambria Math"/>
-                    </w:rPr>
-                    <m:t>2</m:t>
-                  </m:r>
-                  <m:r>
-                    <w:rPr>
-                      <w:rFonts w:ascii="Cambria Math" w:hAnsi="Cambria Math"/>
-                    </w:rPr>
-                    <m:t>,x/N</m:t>
+                    <m:t>22,x/N</m:t>
                   </m:r>
                 </m:sub>
               </m:sSub>
@@ -10336,8 +9926,8 @@
               </m:r>
             </m:sub>
           </m:sSub>
-          <w:bookmarkStart w:id="8" w:name="_Hlk127347462"/>
-          <w:bookmarkEnd w:id="7"/>
+          <w:bookmarkStart w:id="7" w:name="_Hlk127347462"/>
+          <w:bookmarkEnd w:id="6"/>
           <m:r>
             <w:rPr>
               <w:rFonts w:ascii="Cambria Math" w:hAnsi="Cambria Math"/>
@@ -10384,19 +9974,7 @@
                     <w:rPr>
                       <w:rFonts w:ascii="Cambria Math" w:hAnsi="Cambria Math"/>
                     </w:rPr>
-                    <m:t>2</m:t>
-                  </m:r>
-                  <m:r>
-                    <w:rPr>
-                      <w:rFonts w:ascii="Cambria Math" w:hAnsi="Cambria Math"/>
-                    </w:rPr>
-                    <m:t>3</m:t>
-                  </m:r>
-                  <m:r>
-                    <w:rPr>
-                      <w:rFonts w:ascii="Cambria Math" w:hAnsi="Cambria Math"/>
-                    </w:rPr>
-                    <m:t>,x/N</m:t>
+                    <m:t>23,x/N</m:t>
                   </m:r>
                 </m:sub>
               </m:sSub>
@@ -10408,7 +9986,7 @@
             </w:rPr>
             <m:t>.</m:t>
           </m:r>
-          <w:bookmarkEnd w:id="8"/>
+          <w:bookmarkEnd w:id="7"/>
           <m:sSub>
             <m:sSubPr>
               <m:ctrlPr>
@@ -10445,7 +10023,7 @@
             </w:rPr>
             <m:t>+</m:t>
           </m:r>
-          <w:bookmarkStart w:id="9" w:name="_Hlk127347476"/>
+          <w:bookmarkStart w:id="8" w:name="_Hlk127347476"/>
           <m:f>
             <m:fPr>
               <m:ctrlPr>
@@ -10486,19 +10064,7 @@
                     <w:rPr>
                       <w:rFonts w:ascii="Cambria Math" w:hAnsi="Cambria Math"/>
                     </w:rPr>
-                    <m:t>2</m:t>
-                  </m:r>
-                  <m:r>
-                    <w:rPr>
-                      <w:rFonts w:ascii="Cambria Math" w:hAnsi="Cambria Math"/>
-                    </w:rPr>
-                    <m:t>4</m:t>
-                  </m:r>
-                  <m:r>
-                    <w:rPr>
-                      <w:rFonts w:ascii="Cambria Math" w:hAnsi="Cambria Math"/>
-                    </w:rPr>
-                    <m:t>,x/N</m:t>
+                    <m:t>24,x/N</m:t>
                   </m:r>
                 </m:sub>
               </m:sSub>
@@ -10510,7 +10076,7 @@
             </w:rPr>
             <m:t>.</m:t>
           </m:r>
-          <w:bookmarkEnd w:id="9"/>
+          <w:bookmarkEnd w:id="8"/>
           <m:sSub>
             <m:sSubPr>
               <m:ctrlPr>
@@ -10540,7 +10106,7 @@
               </m:r>
             </m:sub>
           </m:sSub>
-          <w:bookmarkStart w:id="10" w:name="_Hlk127347491"/>
+          <w:bookmarkStart w:id="9" w:name="_Hlk127347491"/>
           <m:r>
             <w:rPr>
               <w:rFonts w:ascii="Cambria Math" w:hAnsi="Cambria Math"/>
@@ -10587,19 +10153,7 @@
                     <w:rPr>
                       <w:rFonts w:ascii="Cambria Math" w:hAnsi="Cambria Math"/>
                     </w:rPr>
-                    <m:t>2</m:t>
-                  </m:r>
-                  <m:r>
-                    <w:rPr>
-                      <w:rFonts w:ascii="Cambria Math" w:hAnsi="Cambria Math"/>
-                    </w:rPr>
-                    <m:t>5</m:t>
-                  </m:r>
-                  <m:r>
-                    <w:rPr>
-                      <w:rFonts w:ascii="Cambria Math" w:hAnsi="Cambria Math"/>
-                    </w:rPr>
-                    <m:t>,x/N</m:t>
+                    <m:t>25,x/N</m:t>
                   </m:r>
                 </m:sub>
               </m:sSub>
@@ -10611,7 +10165,7 @@
             </w:rPr>
             <m:t>.</m:t>
           </m:r>
-          <w:bookmarkEnd w:id="10"/>
+          <w:bookmarkEnd w:id="9"/>
           <m:sSub>
             <m:sSubPr>
               <m:ctrlPr>
@@ -10641,7 +10195,7 @@
               </m:r>
             </m:sub>
           </m:sSub>
-          <w:bookmarkStart w:id="11" w:name="_Hlk127347505"/>
+          <w:bookmarkStart w:id="10" w:name="_Hlk127347505"/>
           <m:r>
             <w:rPr>
               <w:rFonts w:ascii="Cambria Math" w:hAnsi="Cambria Math"/>
@@ -10688,19 +10242,7 @@
                     <w:rPr>
                       <w:rFonts w:ascii="Cambria Math" w:hAnsi="Cambria Math"/>
                     </w:rPr>
-                    <m:t>2</m:t>
-                  </m:r>
-                  <m:r>
-                    <w:rPr>
-                      <w:rFonts w:ascii="Cambria Math" w:hAnsi="Cambria Math"/>
-                    </w:rPr>
-                    <m:t>6</m:t>
-                  </m:r>
-                  <m:r>
-                    <w:rPr>
-                      <w:rFonts w:ascii="Cambria Math" w:hAnsi="Cambria Math"/>
-                    </w:rPr>
-                    <m:t>,x/N</m:t>
+                    <m:t>26,x/N</m:t>
                   </m:r>
                 </m:sub>
               </m:sSub>
@@ -10741,8 +10283,8 @@
               </m:r>
             </m:sub>
           </m:sSub>
-          <w:bookmarkStart w:id="12" w:name="_Hlk127347521"/>
-          <w:bookmarkEnd w:id="11"/>
+          <w:bookmarkStart w:id="11" w:name="_Hlk127347521"/>
+          <w:bookmarkEnd w:id="10"/>
           <m:r>
             <w:rPr>
               <w:rFonts w:ascii="Cambria Math" w:hAnsi="Cambria Math"/>
@@ -10789,19 +10331,7 @@
                     <w:rPr>
                       <w:rFonts w:ascii="Cambria Math" w:hAnsi="Cambria Math"/>
                     </w:rPr>
-                    <m:t>2</m:t>
-                  </m:r>
-                  <m:r>
-                    <w:rPr>
-                      <w:rFonts w:ascii="Cambria Math" w:hAnsi="Cambria Math"/>
-                    </w:rPr>
-                    <m:t>7</m:t>
-                  </m:r>
-                  <m:r>
-                    <w:rPr>
-                      <w:rFonts w:ascii="Cambria Math" w:hAnsi="Cambria Math"/>
-                    </w:rPr>
-                    <m:t>,x/N</m:t>
+                    <m:t>27,x/N</m:t>
                   </m:r>
                 </m:sub>
               </m:sSub>
@@ -10842,7 +10372,7 @@
               </m:r>
             </m:sub>
           </m:sSub>
-          <w:bookmarkEnd w:id="12"/>
+          <w:bookmarkEnd w:id="11"/>
           <m:r>
             <w:rPr>
               <w:rFonts w:ascii="Cambria Math" w:hAnsi="Cambria Math"/>
@@ -10850,7 +10380,7 @@
             </w:rPr>
             <m:t>+</m:t>
           </m:r>
-          <w:bookmarkStart w:id="13" w:name="_Hlk127347540"/>
+          <w:bookmarkStart w:id="12" w:name="_Hlk127347540"/>
           <m:f>
             <m:fPr>
               <m:ctrlPr>
@@ -10891,19 +10421,7 @@
                     <w:rPr>
                       <w:rFonts w:ascii="Cambria Math" w:hAnsi="Cambria Math"/>
                     </w:rPr>
-                    <m:t>2</m:t>
-                  </m:r>
-                  <m:r>
-                    <w:rPr>
-                      <w:rFonts w:ascii="Cambria Math" w:hAnsi="Cambria Math"/>
-                    </w:rPr>
-                    <m:t>8</m:t>
-                  </m:r>
-                  <m:r>
-                    <w:rPr>
-                      <w:rFonts w:ascii="Cambria Math" w:hAnsi="Cambria Math"/>
-                    </w:rPr>
-                    <m:t>,x/N</m:t>
+                    <m:t>28,x/N</m:t>
                   </m:r>
                 </m:sub>
               </m:sSub>
@@ -10944,8 +10462,8 @@
               </m:r>
             </m:sub>
           </m:sSub>
-          <w:bookmarkStart w:id="14" w:name="_Hlk127347553"/>
-          <w:bookmarkEnd w:id="13"/>
+          <w:bookmarkStart w:id="13" w:name="_Hlk127347553"/>
+          <w:bookmarkEnd w:id="12"/>
           <m:r>
             <w:rPr>
               <w:rFonts w:ascii="Cambria Math" w:hAnsi="Cambria Math"/>
@@ -10992,19 +10510,7 @@
                     <w:rPr>
                       <w:rFonts w:ascii="Cambria Math" w:hAnsi="Cambria Math"/>
                     </w:rPr>
-                    <m:t>2</m:t>
-                  </m:r>
-                  <m:r>
-                    <w:rPr>
-                      <w:rFonts w:ascii="Cambria Math" w:hAnsi="Cambria Math"/>
-                    </w:rPr>
-                    <m:t>9</m:t>
-                  </m:r>
-                  <m:r>
-                    <w:rPr>
-                      <w:rFonts w:ascii="Cambria Math" w:hAnsi="Cambria Math"/>
-                    </w:rPr>
-                    <m:t>,x/N</m:t>
+                    <m:t>29,x/N</m:t>
                   </m:r>
                 </m:sub>
               </m:sSub>
@@ -11045,8 +10551,8 @@
               </m:r>
             </m:sub>
           </m:sSub>
-          <w:bookmarkStart w:id="15" w:name="_Hlk127347570"/>
-          <w:bookmarkEnd w:id="14"/>
+          <w:bookmarkStart w:id="14" w:name="_Hlk127347570"/>
+          <w:bookmarkEnd w:id="13"/>
           <m:r>
             <w:rPr>
               <w:rFonts w:ascii="Cambria Math" w:hAnsi="Cambria Math"/>
@@ -11093,13 +10599,7 @@
                     <w:rPr>
                       <w:rFonts w:ascii="Cambria Math" w:hAnsi="Cambria Math"/>
                     </w:rPr>
-                    <m:t>3</m:t>
-                  </m:r>
-                  <m:r>
-                    <w:rPr>
-                      <w:rFonts w:ascii="Cambria Math" w:hAnsi="Cambria Math"/>
-                    </w:rPr>
-                    <m:t>0,x/N</m:t>
+                    <m:t>30,x/N</m:t>
                   </m:r>
                 </m:sub>
               </m:sSub>
@@ -11140,8 +10640,8 @@
               </m:r>
             </m:sub>
           </m:sSub>
-          <w:bookmarkStart w:id="16" w:name="_Hlk127347584"/>
-          <w:bookmarkEnd w:id="15"/>
+          <w:bookmarkStart w:id="15" w:name="_Hlk127347584"/>
+          <w:bookmarkEnd w:id="14"/>
           <m:r>
             <w:rPr>
               <w:rFonts w:ascii="Cambria Math" w:hAnsi="Cambria Math"/>
@@ -11188,13 +10688,7 @@
                     <w:rPr>
                       <w:rFonts w:ascii="Cambria Math" w:hAnsi="Cambria Math"/>
                     </w:rPr>
-                    <m:t>31</m:t>
-                  </m:r>
-                  <m:r>
-                    <w:rPr>
-                      <w:rFonts w:ascii="Cambria Math" w:hAnsi="Cambria Math"/>
-                    </w:rPr>
-                    <m:t>,x/N</m:t>
+                    <m:t>31,x/N</m:t>
                   </m:r>
                 </m:sub>
               </m:sSub>
@@ -11235,8 +10729,8 @@
               </m:r>
             </m:sub>
           </m:sSub>
-          <w:bookmarkStart w:id="17" w:name="_Hlk127347603"/>
-          <w:bookmarkEnd w:id="16"/>
+          <w:bookmarkStart w:id="16" w:name="_Hlk127347603"/>
+          <w:bookmarkEnd w:id="15"/>
           <m:r>
             <w:rPr>
               <w:rFonts w:ascii="Cambria Math" w:hAnsi="Cambria Math"/>
@@ -11283,13 +10777,7 @@
                     <w:rPr>
                       <w:rFonts w:ascii="Cambria Math" w:hAnsi="Cambria Math"/>
                     </w:rPr>
-                    <m:t>31</m:t>
-                  </m:r>
-                  <m:r>
-                    <w:rPr>
-                      <w:rFonts w:ascii="Cambria Math" w:hAnsi="Cambria Math"/>
-                    </w:rPr>
-                    <m:t>,x/N</m:t>
+                    <m:t>31,x/N</m:t>
                   </m:r>
                 </m:sub>
               </m:sSub>
@@ -11330,7 +10818,7 @@
               </m:r>
             </m:sub>
           </m:sSub>
-          <w:bookmarkEnd w:id="17"/>
+          <w:bookmarkEnd w:id="16"/>
           <m:r>
             <w:rPr>
               <w:rFonts w:ascii="Cambria Math" w:hAnsi="Cambria Math"/>
@@ -11338,7 +10826,7 @@
             </w:rPr>
             <m:t>+</m:t>
           </m:r>
-          <w:bookmarkStart w:id="18" w:name="_Hlk127347620"/>
+          <w:bookmarkStart w:id="17" w:name="_Hlk127347620"/>
           <m:f>
             <m:fPr>
               <m:ctrlPr>
@@ -11379,13 +10867,7 @@
                     <w:rPr>
                       <w:rFonts w:ascii="Cambria Math" w:hAnsi="Cambria Math"/>
                     </w:rPr>
-                    <m:t>33</m:t>
-                  </m:r>
-                  <m:r>
-                    <w:rPr>
-                      <w:rFonts w:ascii="Cambria Math" w:hAnsi="Cambria Math"/>
-                    </w:rPr>
-                    <m:t>,x/N</m:t>
+                    <m:t>33,x/N</m:t>
                   </m:r>
                 </m:sub>
               </m:sSub>
@@ -11397,7 +10879,7 @@
             </w:rPr>
             <m:t>.</m:t>
           </m:r>
-          <w:bookmarkEnd w:id="18"/>
+          <w:bookmarkEnd w:id="17"/>
           <m:sSub>
             <m:sSubPr>
               <m:ctrlPr>
@@ -11427,7 +10909,7 @@
               </m:r>
             </m:sub>
           </m:sSub>
-          <w:bookmarkStart w:id="19" w:name="_Hlk127347635"/>
+          <w:bookmarkStart w:id="18" w:name="_Hlk127347635"/>
           <m:r>
             <w:rPr>
               <w:rFonts w:ascii="Cambria Math" w:hAnsi="Cambria Math"/>
@@ -11474,13 +10956,7 @@
                     <w:rPr>
                       <w:rFonts w:ascii="Cambria Math" w:hAnsi="Cambria Math"/>
                     </w:rPr>
-                    <m:t>34</m:t>
-                  </m:r>
-                  <m:r>
-                    <w:rPr>
-                      <w:rFonts w:ascii="Cambria Math" w:hAnsi="Cambria Math"/>
-                    </w:rPr>
-                    <m:t>,x/N</m:t>
+                    <m:t>34,x/N</m:t>
                   </m:r>
                 </m:sub>
               </m:sSub>
@@ -11521,7 +10997,7 @@
               </m:r>
             </m:sub>
           </m:sSub>
-          <w:bookmarkEnd w:id="19"/>
+          <w:bookmarkEnd w:id="18"/>
           <m:r>
             <w:rPr>
               <w:rFonts w:ascii="Cambria Math" w:hAnsi="Cambria Math"/>
@@ -11568,13 +11044,7 @@
                     <w:rPr>
                       <w:rFonts w:ascii="Cambria Math" w:hAnsi="Cambria Math"/>
                     </w:rPr>
-                    <m:t>35</m:t>
-                  </m:r>
-                  <m:r>
-                    <w:rPr>
-                      <w:rFonts w:ascii="Cambria Math" w:hAnsi="Cambria Math"/>
-                    </w:rPr>
-                    <m:t>,x/N</m:t>
+                    <m:t>35,x/N</m:t>
                   </m:r>
                 </m:sub>
               </m:sSub>
@@ -11615,7 +11085,7 @@
               </m:r>
             </m:sub>
           </m:sSub>
-          <w:bookmarkStart w:id="20" w:name="_Hlk127347662"/>
+          <w:bookmarkStart w:id="19" w:name="_Hlk127347662"/>
           <m:r>
             <w:rPr>
               <w:rFonts w:ascii="Cambria Math" w:hAnsi="Cambria Math"/>
@@ -11662,13 +11132,7 @@
                     <w:rPr>
                       <w:rFonts w:ascii="Cambria Math" w:hAnsi="Cambria Math"/>
                     </w:rPr>
-                    <m:t>36</m:t>
-                  </m:r>
-                  <m:r>
-                    <w:rPr>
-                      <w:rFonts w:ascii="Cambria Math" w:hAnsi="Cambria Math"/>
-                    </w:rPr>
-                    <m:t>,x/N</m:t>
+                    <m:t>36,x/N</m:t>
                   </m:r>
                 </m:sub>
               </m:sSub>
@@ -11709,7 +11173,7 @@
               </m:r>
             </m:sub>
           </m:sSub>
-          <w:bookmarkEnd w:id="20"/>
+          <w:bookmarkEnd w:id="19"/>
           <m:r>
             <w:rPr>
               <w:rFonts w:ascii="Cambria Math" w:eastAsia="Calibri" w:hAnsi="Cambria Math" w:cs="Times New Roman"/>
@@ -11993,19 +11457,8 @@
             </w:rPr>
             <m:t>=</m:t>
           </m:r>
-          <m:r>
-            <w:rPr>
-              <w:rFonts w:ascii="Cambria Math" w:hAnsi="Cambria Math"/>
-            </w:rPr>
-            <m:t>l</m:t>
-          </m:r>
-          <m:r>
-            <w:rPr>
-              <w:rFonts w:ascii="Cambria Math" w:hAnsi="Cambria Math"/>
-              <w:lang w:val="en-GB"/>
-            </w:rPr>
-            <m:t>.</m:t>
-          </m:r>
+          <w:bookmarkStart w:id="20" w:name="_GoBack"/>
+          <w:bookmarkEnd w:id="20"/>
           <m:sSub>
             <m:sSubPr>
               <m:ctrlPr>

</xml_diff>

<commit_message>
version 19/06:code complet et code fitting
</commit_message>
<xml_diff>
--- a/equations.docx
+++ b/equations.docx
@@ -6837,6 +6837,19 @@
           </m:r>
         </m:oMath>
       </m:oMathPara>
+    </w:p>
+    <w:p>
+      <w:pPr>
+        <w:rPr>
+          <w:rFonts w:eastAsiaTheme="minorEastAsia"/>
+        </w:rPr>
+      </w:pPr>
+      <w:r>
+        <w:rPr>
+          <w:rFonts w:eastAsiaTheme="minorEastAsia"/>
+        </w:rPr>
+        <w:t>CO2 cumul ?</w:t>
+      </w:r>
     </w:p>
     <w:p>
       <w:pPr>
@@ -11265,6 +11278,8 @@
         </w:rPr>
         <w:t>Emission of NH3</w:t>
       </w:r>
+      <w:bookmarkStart w:id="20" w:name="_GoBack"/>
+      <w:bookmarkEnd w:id="20"/>
     </w:p>
     <w:p>
       <w:pPr>
@@ -11457,8 +11472,6 @@
             </w:rPr>
             <m:t>=</m:t>
           </m:r>
-          <w:bookmarkStart w:id="20" w:name="_GoBack"/>
-          <w:bookmarkEnd w:id="20"/>
           <m:sSub>
             <m:sSubPr>
               <m:ctrlPr>
@@ -15084,6 +15097,167 @@
           <w:lang w:val="en-GB"/>
         </w:rPr>
       </w:pPr>
+      <w:proofErr w:type="spellStart"/>
+      <w:r>
+        <w:rPr>
+          <w:lang w:val="en-GB"/>
+        </w:rPr>
+        <w:t>Osygen</w:t>
+      </w:r>
+      <w:proofErr w:type="spellEnd"/>
+      <w:r>
+        <w:rPr>
+          <w:lang w:val="en-GB"/>
+        </w:rPr>
+        <w:t xml:space="preserve"> </w:t>
+      </w:r>
+    </w:p>
+    <w:p>
+      <w:pPr>
+        <w:rPr>
+          <w:rFonts w:eastAsiaTheme="minorEastAsia"/>
+        </w:rPr>
+      </w:pPr>
+      <m:oMathPara>
+        <m:oMath>
+          <m:f>
+            <m:fPr>
+              <m:ctrlPr>
+                <w:rPr>
+                  <w:rFonts w:ascii="Cambria Math" w:hAnsi="Cambria Math"/>
+                  <w:i/>
+                </w:rPr>
+              </m:ctrlPr>
+            </m:fPr>
+            <m:num>
+              <m:r>
+                <w:rPr>
+                  <w:rFonts w:ascii="Cambria Math" w:hAnsi="Cambria Math"/>
+                </w:rPr>
+                <m:t>d</m:t>
+              </m:r>
+              <m:sSub>
+                <m:sSubPr>
+                  <m:ctrlPr>
+                    <w:rPr>
+                      <w:rFonts w:ascii="Cambria Math" w:hAnsi="Cambria Math"/>
+                      <w:i/>
+                    </w:rPr>
+                  </m:ctrlPr>
+                </m:sSubPr>
+                <m:e>
+                  <m:r>
+                    <w:rPr>
+                      <w:rFonts w:ascii="Cambria Math" w:hAnsi="Cambria Math"/>
+                    </w:rPr>
+                    <m:t>O</m:t>
+                  </m:r>
+                </m:e>
+                <m:sub>
+                  <m:r>
+                    <w:rPr>
+                      <w:rFonts w:ascii="Cambria Math" w:hAnsi="Cambria Math"/>
+                    </w:rPr>
+                    <m:t>2</m:t>
+                  </m:r>
+                </m:sub>
+              </m:sSub>
+            </m:num>
+            <m:den>
+              <m:r>
+                <w:rPr>
+                  <w:rFonts w:ascii="Cambria Math" w:hAnsi="Cambria Math"/>
+                </w:rPr>
+                <m:t>dt</m:t>
+              </m:r>
+            </m:den>
+          </m:f>
+          <m:r>
+            <w:rPr>
+              <w:rFonts w:ascii="Cambria Math" w:hAnsi="Cambria Math"/>
+            </w:rPr>
+            <m:t>= -</m:t>
+          </m:r>
+          <m:f>
+            <m:fPr>
+              <m:ctrlPr>
+                <w:rPr>
+                  <w:rFonts w:ascii="Cambria Math" w:hAnsi="Cambria Math"/>
+                  <w:i/>
+                </w:rPr>
+              </m:ctrlPr>
+            </m:fPr>
+            <m:num>
+              <m:r>
+                <w:rPr>
+                  <w:rFonts w:ascii="Cambria Math" w:hAnsi="Cambria Math"/>
+                </w:rPr>
+                <m:t>1</m:t>
+              </m:r>
+            </m:num>
+            <m:den>
+              <m:sSub>
+                <m:sSubPr>
+                  <m:ctrlPr>
+                    <w:rPr>
+                      <w:rFonts w:ascii="Cambria Math" w:hAnsi="Cambria Math"/>
+                      <w:i/>
+                    </w:rPr>
+                  </m:ctrlPr>
+                </m:sSubPr>
+                <m:e>
+                  <m:r>
+                    <w:rPr>
+                      <w:rFonts w:ascii="Cambria Math" w:hAnsi="Cambria Math"/>
+                    </w:rPr>
+                    <m:t>Y</m:t>
+                  </m:r>
+                </m:e>
+                <m:sub>
+                  <m:r>
+                    <w:rPr>
+                      <w:rFonts w:ascii="Cambria Math" w:hAnsi="Cambria Math"/>
+                    </w:rPr>
+                    <m:t>13,x/O2</m:t>
+                  </m:r>
+                </m:sub>
+              </m:sSub>
+            </m:den>
+          </m:f>
+          <m:r>
+            <w:rPr>
+              <w:rFonts w:ascii="Cambria Math" w:hAnsi="Cambria Math"/>
+            </w:rPr>
+            <m:t>.</m:t>
+          </m:r>
+          <m:sSub>
+            <m:sSubPr>
+              <m:ctrlPr>
+                <w:rPr>
+                  <w:rFonts w:ascii="Cambria Math" w:hAnsi="Cambria Math"/>
+                  <w:i/>
+                </w:rPr>
+              </m:ctrlPr>
+            </m:sSubPr>
+            <m:e>
+              <m:r>
+                <w:rPr>
+                  <w:rFonts w:ascii="Cambria Math" w:hAnsi="Cambria Math"/>
+                </w:rPr>
+                <m:t>v</m:t>
+              </m:r>
+            </m:e>
+            <m:sub>
+              <m:r>
+                <w:rPr>
+                  <w:rFonts w:ascii="Cambria Math" w:hAnsi="Cambria Math"/>
+                </w:rPr>
+                <m:t>13</m:t>
+              </m:r>
+            </m:sub>
+          </m:sSub>
+        </m:oMath>
+      </m:oMathPara>
     </w:p>
     <w:p>
       <w:pPr>

</xml_diff>